<commit_message>
Added Actor Column - Getted Field
</commit_message>
<xml_diff>
--- a/Implementation Planning.docx
+++ b/Implementation Planning.docx
@@ -4,19 +4,21 @@
   <w:body>
     <w:tbl>
       <w:tblPr>
-        <w:tblW w:w="9220" w:type="dxa"/>
-        <w:tblInd w:w="-10" w:type="dxa"/>
+        <w:tblW w:w="10620" w:type="dxa"/>
+        <w:jc w:val="center"/>
         <w:tblLook w:val="04A0" w:firstRow="1" w:lastRow="0" w:firstColumn="1" w:lastColumn="0" w:noHBand="0" w:noVBand="1"/>
       </w:tblPr>
       <w:tblGrid>
-        <w:gridCol w:w="2740"/>
-        <w:gridCol w:w="1320"/>
-        <w:gridCol w:w="2480"/>
-        <w:gridCol w:w="2680"/>
+        <w:gridCol w:w="2630"/>
+        <w:gridCol w:w="2026"/>
+        <w:gridCol w:w="1316"/>
+        <w:gridCol w:w="2128"/>
+        <w:gridCol w:w="2520"/>
       </w:tblGrid>
       <w:tr>
         <w:trPr>
           <w:trHeight w:val="648"/>
+          <w:jc w:val="center"/>
         </w:trPr>
         <w:tc>
           <w:tcPr>
@@ -54,6 +56,42 @@
                 <w:szCs w:val="28"/>
               </w:rPr>
               <w:t>USE CASE</w:t>
+            </w:r>
+          </w:p>
+        </w:tc>
+        <w:tc>
+          <w:tcPr>
+            <w:tcW w:w="1400" w:type="dxa"/>
+            <w:tcBorders>
+              <w:top w:val="single" w:sz="8" w:space="0" w:color="auto"/>
+              <w:left w:val="nil"/>
+              <w:bottom w:val="single" w:sz="8" w:space="0" w:color="auto"/>
+              <w:right w:val="single" w:sz="4" w:space="0" w:color="auto"/>
+            </w:tcBorders>
+          </w:tcPr>
+          <w:p>
+            <w:pPr>
+              <w:spacing w:after="0" w:line="240" w:lineRule="auto"/>
+              <w:jc w:val="center"/>
+              <w:rPr>
+                <w:rFonts w:ascii="Calibri" w:eastAsia="Times New Roman" w:hAnsi="Calibri" w:cstheme="minorHAnsi"/>
+                <w:b/>
+                <w:bCs/>
+                <w:color w:val="000000"/>
+                <w:sz w:val="28"/>
+                <w:szCs w:val="28"/>
+              </w:rPr>
+            </w:pPr>
+            <w:r>
+              <w:rPr>
+                <w:rFonts w:ascii="Calibri" w:eastAsia="Times New Roman" w:hAnsi="Calibri" w:cstheme="minorHAnsi"/>
+                <w:b/>
+                <w:bCs/>
+                <w:color w:val="000000"/>
+                <w:sz w:val="28"/>
+                <w:szCs w:val="28"/>
+              </w:rPr>
+              <w:t>Actor</w:t>
             </w:r>
           </w:p>
         </w:tc>
@@ -178,6 +216,7 @@
       <w:tr>
         <w:trPr>
           <w:trHeight w:val="648"/>
+          <w:jc w:val="center"/>
         </w:trPr>
         <w:tc>
           <w:tcPr>
@@ -210,6 +249,38 @@
                 <w:szCs w:val="24"/>
               </w:rPr>
               <w:t xml:space="preserve">Register </w:t>
+            </w:r>
+          </w:p>
+        </w:tc>
+        <w:tc>
+          <w:tcPr>
+            <w:tcW w:w="1400" w:type="dxa"/>
+            <w:tcBorders>
+              <w:top w:val="nil"/>
+              <w:left w:val="nil"/>
+              <w:bottom w:val="single" w:sz="8" w:space="0" w:color="auto"/>
+              <w:right w:val="single" w:sz="4" w:space="0" w:color="auto"/>
+            </w:tcBorders>
+          </w:tcPr>
+          <w:p>
+            <w:pPr>
+              <w:spacing w:after="0" w:line="240" w:lineRule="auto"/>
+              <w:jc w:val="center"/>
+              <w:rPr>
+                <w:rFonts w:ascii="Calibri" w:eastAsia="Times New Roman" w:hAnsi="Calibri" w:cstheme="minorHAnsi"/>
+                <w:color w:val="000000"/>
+                <w:sz w:val="24"/>
+                <w:szCs w:val="24"/>
+              </w:rPr>
+            </w:pPr>
+            <w:r>
+              <w:rPr>
+                <w:rFonts w:ascii="Calibri" w:eastAsia="Times New Roman" w:hAnsi="Calibri" w:cstheme="minorHAnsi"/>
+                <w:color w:val="000000"/>
+                <w:sz w:val="24"/>
+                <w:szCs w:val="24"/>
+              </w:rPr>
+              <w:t>Any</w:t>
             </w:r>
           </w:p>
         </w:tc>
@@ -342,6 +413,7 @@
       <w:tr>
         <w:trPr>
           <w:trHeight w:val="648"/>
+          <w:jc w:val="center"/>
         </w:trPr>
         <w:tc>
           <w:tcPr>
@@ -379,6 +451,38 @@
         </w:tc>
         <w:tc>
           <w:tcPr>
+            <w:tcW w:w="1400" w:type="dxa"/>
+            <w:tcBorders>
+              <w:top w:val="nil"/>
+              <w:left w:val="nil"/>
+              <w:bottom w:val="single" w:sz="8" w:space="0" w:color="auto"/>
+              <w:right w:val="single" w:sz="4" w:space="0" w:color="auto"/>
+            </w:tcBorders>
+          </w:tcPr>
+          <w:p>
+            <w:pPr>
+              <w:spacing w:after="0" w:line="240" w:lineRule="auto"/>
+              <w:jc w:val="center"/>
+              <w:rPr>
+                <w:rFonts w:ascii="Calibri" w:eastAsia="Times New Roman" w:hAnsi="Calibri" w:cstheme="minorHAnsi"/>
+                <w:color w:val="000000"/>
+                <w:sz w:val="24"/>
+                <w:szCs w:val="24"/>
+              </w:rPr>
+            </w:pPr>
+            <w:r>
+              <w:rPr>
+                <w:rFonts w:ascii="Calibri" w:eastAsia="Times New Roman" w:hAnsi="Calibri" w:cstheme="minorHAnsi"/>
+                <w:color w:val="000000"/>
+                <w:sz w:val="24"/>
+                <w:szCs w:val="24"/>
+              </w:rPr>
+              <w:t>Any</w:t>
+            </w:r>
+          </w:p>
+        </w:tc>
+        <w:tc>
+          <w:tcPr>
             <w:tcW w:w="1320" w:type="dxa"/>
             <w:tcBorders>
               <w:top w:val="nil"/>
@@ -491,8 +595,6 @@
                 <w:szCs w:val="24"/>
               </w:rPr>
             </w:pPr>
-            <w:bookmarkStart w:id="0" w:name="_GoBack"/>
-            <w:bookmarkEnd w:id="0"/>
             <w:r>
               <w:rPr>
                 <w:rFonts w:ascii="Calibri" w:eastAsia="Times New Roman" w:hAnsi="Calibri" w:cstheme="minorHAnsi"/>
@@ -508,6 +610,7 @@
       <w:tr>
         <w:trPr>
           <w:trHeight w:val="648"/>
+          <w:jc w:val="center"/>
         </w:trPr>
         <w:tc>
           <w:tcPr>
@@ -540,6 +643,38 @@
                 <w:szCs w:val="24"/>
               </w:rPr>
               <w:t xml:space="preserve">Logout </w:t>
+            </w:r>
+          </w:p>
+        </w:tc>
+        <w:tc>
+          <w:tcPr>
+            <w:tcW w:w="1400" w:type="dxa"/>
+            <w:tcBorders>
+              <w:top w:val="nil"/>
+              <w:left w:val="nil"/>
+              <w:bottom w:val="single" w:sz="8" w:space="0" w:color="auto"/>
+              <w:right w:val="single" w:sz="4" w:space="0" w:color="auto"/>
+            </w:tcBorders>
+          </w:tcPr>
+          <w:p>
+            <w:pPr>
+              <w:spacing w:after="0" w:line="240" w:lineRule="auto"/>
+              <w:jc w:val="center"/>
+              <w:rPr>
+                <w:rFonts w:ascii="Calibri" w:eastAsia="Times New Roman" w:hAnsi="Calibri" w:cstheme="minorHAnsi"/>
+                <w:color w:val="000000"/>
+                <w:sz w:val="24"/>
+                <w:szCs w:val="24"/>
+              </w:rPr>
+            </w:pPr>
+            <w:r>
+              <w:rPr>
+                <w:rFonts w:ascii="Calibri" w:eastAsia="Times New Roman" w:hAnsi="Calibri" w:cstheme="minorHAnsi"/>
+                <w:color w:val="000000"/>
+                <w:sz w:val="24"/>
+                <w:szCs w:val="24"/>
+              </w:rPr>
+              <w:t>Any</w:t>
             </w:r>
           </w:p>
         </w:tc>
@@ -672,6 +807,7 @@
       <w:tr>
         <w:trPr>
           <w:trHeight w:val="648"/>
+          <w:jc w:val="center"/>
         </w:trPr>
         <w:tc>
           <w:tcPr>
@@ -704,6 +840,38 @@
                 <w:szCs w:val="24"/>
               </w:rPr>
               <w:t xml:space="preserve">Reset Password </w:t>
+            </w:r>
+          </w:p>
+        </w:tc>
+        <w:tc>
+          <w:tcPr>
+            <w:tcW w:w="1400" w:type="dxa"/>
+            <w:tcBorders>
+              <w:top w:val="nil"/>
+              <w:left w:val="nil"/>
+              <w:bottom w:val="single" w:sz="8" w:space="0" w:color="auto"/>
+              <w:right w:val="single" w:sz="4" w:space="0" w:color="auto"/>
+            </w:tcBorders>
+          </w:tcPr>
+          <w:p>
+            <w:pPr>
+              <w:spacing w:after="0" w:line="240" w:lineRule="auto"/>
+              <w:jc w:val="center"/>
+              <w:rPr>
+                <w:rFonts w:ascii="Calibri" w:eastAsia="Times New Roman" w:hAnsi="Calibri" w:cstheme="minorHAnsi"/>
+                <w:color w:val="000000"/>
+                <w:sz w:val="24"/>
+                <w:szCs w:val="24"/>
+              </w:rPr>
+            </w:pPr>
+            <w:r>
+              <w:rPr>
+                <w:rFonts w:ascii="Calibri" w:eastAsia="Times New Roman" w:hAnsi="Calibri" w:cstheme="minorHAnsi"/>
+                <w:color w:val="000000"/>
+                <w:sz w:val="24"/>
+                <w:szCs w:val="24"/>
+              </w:rPr>
+              <w:t>Any</w:t>
             </w:r>
           </w:p>
         </w:tc>
@@ -836,6 +1004,7 @@
       <w:tr>
         <w:trPr>
           <w:trHeight w:val="648"/>
+          <w:jc w:val="center"/>
         </w:trPr>
         <w:tc>
           <w:tcPr>
@@ -893,6 +1062,38 @@
         </w:tc>
         <w:tc>
           <w:tcPr>
+            <w:tcW w:w="1400" w:type="dxa"/>
+            <w:tcBorders>
+              <w:top w:val="nil"/>
+              <w:left w:val="nil"/>
+              <w:bottom w:val="single" w:sz="8" w:space="0" w:color="auto"/>
+              <w:right w:val="single" w:sz="4" w:space="0" w:color="auto"/>
+            </w:tcBorders>
+          </w:tcPr>
+          <w:p>
+            <w:pPr>
+              <w:spacing w:after="0" w:line="240" w:lineRule="auto"/>
+              <w:jc w:val="center"/>
+              <w:rPr>
+                <w:rFonts w:ascii="Calibri" w:eastAsia="Times New Roman" w:hAnsi="Calibri" w:cstheme="minorHAnsi"/>
+                <w:color w:val="000000"/>
+                <w:sz w:val="24"/>
+                <w:szCs w:val="24"/>
+              </w:rPr>
+            </w:pPr>
+            <w:r>
+              <w:rPr>
+                <w:rFonts w:ascii="Calibri" w:eastAsia="Times New Roman" w:hAnsi="Calibri" w:cstheme="minorHAnsi"/>
+                <w:color w:val="000000"/>
+                <w:sz w:val="24"/>
+                <w:szCs w:val="24"/>
+              </w:rPr>
+              <w:t>Any</w:t>
+            </w:r>
+          </w:p>
+        </w:tc>
+        <w:tc>
+          <w:tcPr>
             <w:tcW w:w="1320" w:type="dxa"/>
             <w:tcBorders>
               <w:top w:val="nil"/>
@@ -1005,21 +1206,13 @@
                 <w:szCs w:val="24"/>
               </w:rPr>
             </w:pPr>
-            <w:r>
-              <w:rPr>
-                <w:rFonts w:ascii="Calibri" w:eastAsia="Times New Roman" w:hAnsi="Calibri" w:cstheme="minorHAnsi"/>
-                <w:color w:val="000000"/>
-                <w:sz w:val="24"/>
-                <w:szCs w:val="24"/>
-              </w:rPr>
-              <w:t> </w:t>
-            </w:r>
           </w:p>
         </w:tc>
       </w:tr>
       <w:tr>
         <w:trPr>
           <w:trHeight w:val="648"/>
+          <w:jc w:val="center"/>
         </w:trPr>
         <w:tc>
           <w:tcPr>
@@ -1057,6 +1250,40 @@
         </w:tc>
         <w:tc>
           <w:tcPr>
+            <w:tcW w:w="1400" w:type="dxa"/>
+            <w:tcBorders>
+              <w:top w:val="nil"/>
+              <w:left w:val="nil"/>
+              <w:bottom w:val="single" w:sz="8" w:space="0" w:color="auto"/>
+              <w:right w:val="single" w:sz="4" w:space="0" w:color="auto"/>
+            </w:tcBorders>
+          </w:tcPr>
+          <w:p>
+            <w:pPr>
+              <w:spacing w:after="0" w:line="240" w:lineRule="auto"/>
+              <w:jc w:val="center"/>
+              <w:rPr>
+                <w:rFonts w:ascii="Calibri" w:eastAsia="Times New Roman" w:hAnsi="Calibri" w:cstheme="minorHAnsi"/>
+                <w:color w:val="000000"/>
+                <w:sz w:val="24"/>
+                <w:szCs w:val="24"/>
+              </w:rPr>
+            </w:pPr>
+            <w:proofErr w:type="spellStart"/>
+            <w:r>
+              <w:rPr>
+                <w:rFonts w:ascii="Calibri" w:eastAsia="Times New Roman" w:hAnsi="Calibri" w:cstheme="minorHAnsi"/>
+                <w:color w:val="000000"/>
+                <w:sz w:val="24"/>
+                <w:szCs w:val="24"/>
+              </w:rPr>
+              <w:t>Admin&amp;Student</w:t>
+            </w:r>
+            <w:proofErr w:type="spellEnd"/>
+          </w:p>
+        </w:tc>
+        <w:tc>
+          <w:tcPr>
             <w:tcW w:w="1320" w:type="dxa"/>
             <w:tcBorders>
               <w:top w:val="nil"/>
@@ -1169,21 +1396,13 @@
                 <w:szCs w:val="24"/>
               </w:rPr>
             </w:pPr>
-            <w:r>
-              <w:rPr>
-                <w:rFonts w:ascii="Calibri" w:eastAsia="Times New Roman" w:hAnsi="Calibri" w:cstheme="minorHAnsi"/>
-                <w:color w:val="000000"/>
-                <w:sz w:val="24"/>
-                <w:szCs w:val="24"/>
-              </w:rPr>
-              <w:t> </w:t>
-            </w:r>
           </w:p>
         </w:tc>
       </w:tr>
       <w:tr>
         <w:trPr>
           <w:trHeight w:val="648"/>
+          <w:jc w:val="center"/>
         </w:trPr>
         <w:tc>
           <w:tcPr>
@@ -1215,7 +1434,39 @@
                 <w:sz w:val="24"/>
                 <w:szCs w:val="24"/>
               </w:rPr>
-              <w:t>Add Courses Student</w:t>
+              <w:t xml:space="preserve">Add Courses </w:t>
+            </w:r>
+          </w:p>
+        </w:tc>
+        <w:tc>
+          <w:tcPr>
+            <w:tcW w:w="1400" w:type="dxa"/>
+            <w:tcBorders>
+              <w:top w:val="nil"/>
+              <w:left w:val="nil"/>
+              <w:bottom w:val="single" w:sz="8" w:space="0" w:color="auto"/>
+              <w:right w:val="single" w:sz="4" w:space="0" w:color="auto"/>
+            </w:tcBorders>
+          </w:tcPr>
+          <w:p>
+            <w:pPr>
+              <w:spacing w:after="0" w:line="240" w:lineRule="auto"/>
+              <w:jc w:val="center"/>
+              <w:rPr>
+                <w:rFonts w:ascii="Calibri" w:eastAsia="Times New Roman" w:hAnsi="Calibri" w:cstheme="minorHAnsi"/>
+                <w:color w:val="000000"/>
+                <w:sz w:val="24"/>
+                <w:szCs w:val="24"/>
+              </w:rPr>
+            </w:pPr>
+            <w:r>
+              <w:rPr>
+                <w:rFonts w:ascii="Calibri" w:eastAsia="Times New Roman" w:hAnsi="Calibri" w:cstheme="minorHAnsi"/>
+                <w:color w:val="000000"/>
+                <w:sz w:val="24"/>
+                <w:szCs w:val="24"/>
+              </w:rPr>
+              <w:t>Student</w:t>
             </w:r>
           </w:p>
         </w:tc>
@@ -1341,6 +1592,15 @@
                 <w:szCs w:val="24"/>
               </w:rPr>
               <w:t> </w:t>
+            </w:r>
+            <w:r>
+              <w:rPr>
+                <w:rFonts w:ascii="Calibri" w:eastAsia="Times New Roman" w:hAnsi="Calibri" w:cstheme="minorHAnsi"/>
+                <w:color w:val="000000"/>
+                <w:sz w:val="24"/>
+                <w:szCs w:val="24"/>
+              </w:rPr>
+              <w:t>MERTALI</w:t>
             </w:r>
           </w:p>
         </w:tc>
@@ -1348,6 +1608,7 @@
       <w:tr>
         <w:trPr>
           <w:trHeight w:val="648"/>
+          <w:jc w:val="center"/>
         </w:trPr>
         <w:tc>
           <w:tcPr>
@@ -1380,6 +1641,38 @@
                 <w:szCs w:val="24"/>
               </w:rPr>
               <w:t>Take Attendance</w:t>
+            </w:r>
+          </w:p>
+        </w:tc>
+        <w:tc>
+          <w:tcPr>
+            <w:tcW w:w="1400" w:type="dxa"/>
+            <w:tcBorders>
+              <w:top w:val="nil"/>
+              <w:left w:val="nil"/>
+              <w:bottom w:val="single" w:sz="8" w:space="0" w:color="auto"/>
+              <w:right w:val="single" w:sz="4" w:space="0" w:color="auto"/>
+            </w:tcBorders>
+          </w:tcPr>
+          <w:p>
+            <w:pPr>
+              <w:spacing w:after="0" w:line="240" w:lineRule="auto"/>
+              <w:jc w:val="center"/>
+              <w:rPr>
+                <w:rFonts w:ascii="Calibri" w:eastAsia="Times New Roman" w:hAnsi="Calibri" w:cstheme="minorHAnsi"/>
+                <w:color w:val="000000"/>
+                <w:sz w:val="24"/>
+                <w:szCs w:val="24"/>
+              </w:rPr>
+            </w:pPr>
+            <w:r>
+              <w:rPr>
+                <w:rFonts w:ascii="Calibri" w:eastAsia="Times New Roman" w:hAnsi="Calibri" w:cstheme="minorHAnsi"/>
+                <w:color w:val="000000"/>
+                <w:sz w:val="24"/>
+                <w:szCs w:val="24"/>
+              </w:rPr>
+              <w:t>Instructor</w:t>
             </w:r>
           </w:p>
         </w:tc>
@@ -1532,6 +1825,7 @@
       <w:tr>
         <w:trPr>
           <w:trHeight w:val="648"/>
+          <w:jc w:val="center"/>
         </w:trPr>
         <w:tc>
           <w:tcPr>
@@ -1567,6 +1861,38 @@
               <w:t>EnterGrade</w:t>
             </w:r>
             <w:proofErr w:type="spellEnd"/>
+          </w:p>
+        </w:tc>
+        <w:tc>
+          <w:tcPr>
+            <w:tcW w:w="1400" w:type="dxa"/>
+            <w:tcBorders>
+              <w:top w:val="nil"/>
+              <w:left w:val="nil"/>
+              <w:bottom w:val="single" w:sz="8" w:space="0" w:color="auto"/>
+              <w:right w:val="single" w:sz="4" w:space="0" w:color="auto"/>
+            </w:tcBorders>
+          </w:tcPr>
+          <w:p>
+            <w:pPr>
+              <w:spacing w:after="0" w:line="240" w:lineRule="auto"/>
+              <w:jc w:val="center"/>
+              <w:rPr>
+                <w:rFonts w:ascii="Calibri" w:eastAsia="Times New Roman" w:hAnsi="Calibri" w:cstheme="minorHAnsi"/>
+                <w:color w:val="000000"/>
+                <w:sz w:val="24"/>
+                <w:szCs w:val="24"/>
+              </w:rPr>
+            </w:pPr>
+            <w:r>
+              <w:rPr>
+                <w:rFonts w:ascii="Calibri" w:eastAsia="Times New Roman" w:hAnsi="Calibri" w:cstheme="minorHAnsi"/>
+                <w:color w:val="000000"/>
+                <w:sz w:val="24"/>
+                <w:szCs w:val="24"/>
+              </w:rPr>
+              <w:t>Instructor</w:t>
+            </w:r>
           </w:p>
         </w:tc>
         <w:tc>
@@ -1698,6 +2024,7 @@
       <w:tr>
         <w:trPr>
           <w:trHeight w:val="648"/>
+          <w:jc w:val="center"/>
         </w:trPr>
         <w:tc>
           <w:tcPr>
@@ -1735,6 +2062,38 @@
         </w:tc>
         <w:tc>
           <w:tcPr>
+            <w:tcW w:w="1400" w:type="dxa"/>
+            <w:tcBorders>
+              <w:top w:val="nil"/>
+              <w:left w:val="nil"/>
+              <w:bottom w:val="single" w:sz="8" w:space="0" w:color="auto"/>
+              <w:right w:val="single" w:sz="4" w:space="0" w:color="auto"/>
+            </w:tcBorders>
+          </w:tcPr>
+          <w:p>
+            <w:pPr>
+              <w:spacing w:after="0" w:line="240" w:lineRule="auto"/>
+              <w:jc w:val="center"/>
+              <w:rPr>
+                <w:rFonts w:ascii="Calibri" w:eastAsia="Times New Roman" w:hAnsi="Calibri" w:cstheme="minorHAnsi"/>
+                <w:color w:val="000000"/>
+                <w:sz w:val="24"/>
+                <w:szCs w:val="24"/>
+              </w:rPr>
+            </w:pPr>
+            <w:r>
+              <w:rPr>
+                <w:rFonts w:ascii="Calibri" w:eastAsia="Times New Roman" w:hAnsi="Calibri" w:cstheme="minorHAnsi"/>
+                <w:color w:val="000000"/>
+                <w:sz w:val="24"/>
+                <w:szCs w:val="24"/>
+              </w:rPr>
+              <w:t>Student</w:t>
+            </w:r>
+          </w:p>
+        </w:tc>
+        <w:tc>
+          <w:tcPr>
             <w:tcW w:w="1320" w:type="dxa"/>
             <w:tcBorders>
               <w:top w:val="nil"/>
@@ -1847,6 +2206,15 @@
                 <w:szCs w:val="24"/>
               </w:rPr>
             </w:pPr>
+            <w:r>
+              <w:rPr>
+                <w:rFonts w:ascii="Calibri" w:eastAsia="Times New Roman" w:hAnsi="Calibri" w:cstheme="minorHAnsi"/>
+                <w:color w:val="000000"/>
+                <w:sz w:val="24"/>
+                <w:szCs w:val="24"/>
+              </w:rPr>
+              <w:t>MERTALI</w:t>
+            </w:r>
             <w:r>
               <w:rPr>
                 <w:rFonts w:ascii="Calibri" w:eastAsia="Times New Roman" w:hAnsi="Calibri" w:cstheme="minorHAnsi"/>
@@ -1862,6 +2230,7 @@
       <w:tr>
         <w:trPr>
           <w:trHeight w:val="648"/>
+          <w:jc w:val="center"/>
         </w:trPr>
         <w:tc>
           <w:tcPr>
@@ -1893,27 +2262,39 @@
                 <w:sz w:val="24"/>
                 <w:szCs w:val="24"/>
               </w:rPr>
-              <w:t xml:space="preserve">Check </w:t>
-            </w:r>
-            <w:proofErr w:type="gramStart"/>
-            <w:r>
-              <w:rPr>
-                <w:rFonts w:ascii="Calibri" w:eastAsia="Times New Roman" w:hAnsi="Calibri" w:cstheme="minorHAnsi"/>
-                <w:color w:val="000000"/>
-                <w:sz w:val="24"/>
-                <w:szCs w:val="24"/>
-              </w:rPr>
-              <w:t>Grade(</w:t>
-            </w:r>
-            <w:proofErr w:type="gramEnd"/>
-            <w:r>
-              <w:rPr>
-                <w:rFonts w:ascii="Calibri" w:eastAsia="Times New Roman" w:hAnsi="Calibri" w:cstheme="minorHAnsi"/>
-                <w:color w:val="000000"/>
-                <w:sz w:val="24"/>
-                <w:szCs w:val="24"/>
-              </w:rPr>
-              <w:t>Actor: Student)</w:t>
+              <w:t>Check Grade</w:t>
+            </w:r>
+          </w:p>
+        </w:tc>
+        <w:tc>
+          <w:tcPr>
+            <w:tcW w:w="1400" w:type="dxa"/>
+            <w:tcBorders>
+              <w:top w:val="nil"/>
+              <w:left w:val="nil"/>
+              <w:bottom w:val="single" w:sz="8" w:space="0" w:color="auto"/>
+              <w:right w:val="single" w:sz="4" w:space="0" w:color="auto"/>
+            </w:tcBorders>
+          </w:tcPr>
+          <w:p>
+            <w:pPr>
+              <w:spacing w:after="0" w:line="240" w:lineRule="auto"/>
+              <w:jc w:val="center"/>
+              <w:rPr>
+                <w:rFonts w:ascii="Calibri" w:eastAsia="Times New Roman" w:hAnsi="Calibri" w:cstheme="minorHAnsi"/>
+                <w:color w:val="000000"/>
+                <w:sz w:val="24"/>
+                <w:szCs w:val="24"/>
+              </w:rPr>
+            </w:pPr>
+            <w:r>
+              <w:rPr>
+                <w:rFonts w:ascii="Calibri" w:eastAsia="Times New Roman" w:hAnsi="Calibri" w:cstheme="minorHAnsi"/>
+                <w:color w:val="000000"/>
+                <w:sz w:val="24"/>
+                <w:szCs w:val="24"/>
+              </w:rPr>
+              <w:t>Student</w:t>
             </w:r>
           </w:p>
         </w:tc>
@@ -2031,6 +2412,24 @@
                 <w:szCs w:val="24"/>
               </w:rPr>
             </w:pPr>
+            <w:r>
+              <w:rPr>
+                <w:rFonts w:ascii="Calibri" w:eastAsia="Times New Roman" w:hAnsi="Calibri" w:cstheme="minorHAnsi"/>
+                <w:color w:val="000000"/>
+                <w:sz w:val="24"/>
+                <w:szCs w:val="24"/>
+              </w:rPr>
+              <w:t>MERTALI</w:t>
+            </w:r>
+            <w:r>
+              <w:rPr>
+                <w:rFonts w:ascii="Calibri" w:eastAsia="Times New Roman" w:hAnsi="Calibri" w:cstheme="minorHAnsi"/>
+                <w:color w:val="000000"/>
+                <w:sz w:val="24"/>
+                <w:szCs w:val="24"/>
+              </w:rPr>
+              <w:t> </w:t>
+            </w:r>
             <w:r>
               <w:rPr>
                 <w:rFonts w:ascii="Calibri" w:eastAsia="Times New Roman" w:hAnsi="Calibri" w:cstheme="minorHAnsi"/>
@@ -2046,6 +2445,7 @@
       <w:tr>
         <w:trPr>
           <w:trHeight w:val="648"/>
+          <w:jc w:val="center"/>
         </w:trPr>
         <w:tc>
           <w:tcPr>
@@ -2077,27 +2477,39 @@
                 <w:sz w:val="24"/>
                 <w:szCs w:val="24"/>
               </w:rPr>
-              <w:t xml:space="preserve">Simulate </w:t>
-            </w:r>
-            <w:proofErr w:type="gramStart"/>
-            <w:r>
-              <w:rPr>
-                <w:rFonts w:ascii="Calibri" w:eastAsia="Times New Roman" w:hAnsi="Calibri" w:cstheme="minorHAnsi"/>
-                <w:color w:val="000000"/>
-                <w:sz w:val="24"/>
-                <w:szCs w:val="24"/>
-              </w:rPr>
-              <w:t>grade(</w:t>
-            </w:r>
-            <w:proofErr w:type="gramEnd"/>
-            <w:r>
-              <w:rPr>
-                <w:rFonts w:ascii="Calibri" w:eastAsia="Times New Roman" w:hAnsi="Calibri" w:cstheme="minorHAnsi"/>
-                <w:color w:val="000000"/>
-                <w:sz w:val="24"/>
-                <w:szCs w:val="24"/>
-              </w:rPr>
-              <w:t>Actor: Student)</w:t>
+              <w:t>Simulate grade</w:t>
+            </w:r>
+          </w:p>
+        </w:tc>
+        <w:tc>
+          <w:tcPr>
+            <w:tcW w:w="1400" w:type="dxa"/>
+            <w:tcBorders>
+              <w:top w:val="nil"/>
+              <w:left w:val="nil"/>
+              <w:bottom w:val="single" w:sz="8" w:space="0" w:color="auto"/>
+              <w:right w:val="single" w:sz="4" w:space="0" w:color="auto"/>
+            </w:tcBorders>
+          </w:tcPr>
+          <w:p>
+            <w:pPr>
+              <w:spacing w:after="0" w:line="240" w:lineRule="auto"/>
+              <w:jc w:val="center"/>
+              <w:rPr>
+                <w:rFonts w:ascii="Calibri" w:eastAsia="Times New Roman" w:hAnsi="Calibri" w:cstheme="minorHAnsi"/>
+                <w:color w:val="000000"/>
+                <w:sz w:val="24"/>
+                <w:szCs w:val="24"/>
+              </w:rPr>
+            </w:pPr>
+            <w:r>
+              <w:rPr>
+                <w:rFonts w:ascii="Calibri" w:eastAsia="Times New Roman" w:hAnsi="Calibri" w:cstheme="minorHAnsi"/>
+                <w:color w:val="000000"/>
+                <w:sz w:val="24"/>
+                <w:szCs w:val="24"/>
+              </w:rPr>
+              <w:t>Student</w:t>
             </w:r>
           </w:p>
         </w:tc>
@@ -2195,6 +2607,24 @@
                 <w:szCs w:val="24"/>
               </w:rPr>
             </w:pPr>
+            <w:r>
+              <w:rPr>
+                <w:rFonts w:ascii="Calibri" w:eastAsia="Times New Roman" w:hAnsi="Calibri" w:cstheme="minorHAnsi"/>
+                <w:color w:val="000000"/>
+                <w:sz w:val="24"/>
+                <w:szCs w:val="24"/>
+              </w:rPr>
+              <w:t>MERTALI</w:t>
+            </w:r>
+            <w:r>
+              <w:rPr>
+                <w:rFonts w:ascii="Calibri" w:eastAsia="Times New Roman" w:hAnsi="Calibri" w:cstheme="minorHAnsi"/>
+                <w:color w:val="000000"/>
+                <w:sz w:val="24"/>
+                <w:szCs w:val="24"/>
+              </w:rPr>
+              <w:t> </w:t>
+            </w:r>
             <w:r>
               <w:rPr>
                 <w:rFonts w:ascii="Calibri" w:eastAsia="Times New Roman" w:hAnsi="Calibri" w:cstheme="minorHAnsi"/>
@@ -2210,6 +2640,7 @@
       <w:tr>
         <w:trPr>
           <w:trHeight w:val="648"/>
+          <w:jc w:val="center"/>
         </w:trPr>
         <w:tc>
           <w:tcPr>
@@ -2241,27 +2672,39 @@
                 <w:sz w:val="24"/>
                 <w:szCs w:val="24"/>
               </w:rPr>
-              <w:t xml:space="preserve">Check Attendance </w:t>
-            </w:r>
-            <w:proofErr w:type="gramStart"/>
-            <w:r>
-              <w:rPr>
-                <w:rFonts w:ascii="Calibri" w:eastAsia="Times New Roman" w:hAnsi="Calibri" w:cstheme="minorHAnsi"/>
-                <w:color w:val="000000"/>
-                <w:sz w:val="24"/>
-                <w:szCs w:val="24"/>
-              </w:rPr>
-              <w:t>percentage(</w:t>
-            </w:r>
-            <w:proofErr w:type="gramEnd"/>
-            <w:r>
-              <w:rPr>
-                <w:rFonts w:ascii="Calibri" w:eastAsia="Times New Roman" w:hAnsi="Calibri" w:cstheme="minorHAnsi"/>
-                <w:color w:val="000000"/>
-                <w:sz w:val="24"/>
-                <w:szCs w:val="24"/>
-              </w:rPr>
-              <w:t>Actor: Student)</w:t>
+              <w:t>Check Attendance percentage</w:t>
+            </w:r>
+          </w:p>
+        </w:tc>
+        <w:tc>
+          <w:tcPr>
+            <w:tcW w:w="1400" w:type="dxa"/>
+            <w:tcBorders>
+              <w:top w:val="nil"/>
+              <w:left w:val="nil"/>
+              <w:bottom w:val="single" w:sz="8" w:space="0" w:color="auto"/>
+              <w:right w:val="single" w:sz="4" w:space="0" w:color="auto"/>
+            </w:tcBorders>
+          </w:tcPr>
+          <w:p>
+            <w:pPr>
+              <w:spacing w:after="0" w:line="240" w:lineRule="auto"/>
+              <w:jc w:val="center"/>
+              <w:rPr>
+                <w:rFonts w:ascii="Calibri" w:eastAsia="Times New Roman" w:hAnsi="Calibri" w:cstheme="minorHAnsi"/>
+                <w:color w:val="000000"/>
+                <w:sz w:val="24"/>
+                <w:szCs w:val="24"/>
+              </w:rPr>
+            </w:pPr>
+            <w:r>
+              <w:rPr>
+                <w:rFonts w:ascii="Calibri" w:eastAsia="Times New Roman" w:hAnsi="Calibri" w:cstheme="minorHAnsi"/>
+                <w:color w:val="000000"/>
+                <w:sz w:val="24"/>
+                <w:szCs w:val="24"/>
+              </w:rPr>
+              <w:t>Student</w:t>
             </w:r>
           </w:p>
         </w:tc>
@@ -2379,6 +2822,24 @@
                 <w:szCs w:val="24"/>
               </w:rPr>
             </w:pPr>
+            <w:r>
+              <w:rPr>
+                <w:rFonts w:ascii="Calibri" w:eastAsia="Times New Roman" w:hAnsi="Calibri" w:cstheme="minorHAnsi"/>
+                <w:color w:val="000000"/>
+                <w:sz w:val="24"/>
+                <w:szCs w:val="24"/>
+              </w:rPr>
+              <w:t>MERTALI</w:t>
+            </w:r>
+            <w:r>
+              <w:rPr>
+                <w:rFonts w:ascii="Calibri" w:eastAsia="Times New Roman" w:hAnsi="Calibri" w:cstheme="minorHAnsi"/>
+                <w:color w:val="000000"/>
+                <w:sz w:val="24"/>
+                <w:szCs w:val="24"/>
+              </w:rPr>
+              <w:t> </w:t>
+            </w:r>
             <w:r>
               <w:rPr>
                 <w:rFonts w:ascii="Calibri" w:eastAsia="Times New Roman" w:hAnsi="Calibri" w:cstheme="minorHAnsi"/>
@@ -2394,6 +2855,7 @@
       <w:tr>
         <w:trPr>
           <w:trHeight w:val="648"/>
+          <w:jc w:val="center"/>
         </w:trPr>
         <w:tc>
           <w:tcPr>
@@ -2425,7 +2887,48 @@
                 <w:sz w:val="24"/>
                 <w:szCs w:val="24"/>
               </w:rPr>
-              <w:t>Instructor edits course</w:t>
+              <w:t xml:space="preserve">Edit </w:t>
+            </w:r>
+            <w:r>
+              <w:rPr>
+                <w:rFonts w:ascii="Calibri" w:eastAsia="Times New Roman" w:hAnsi="Calibri" w:cstheme="minorHAnsi"/>
+                <w:color w:val="000000"/>
+                <w:sz w:val="24"/>
+                <w:szCs w:val="24"/>
+              </w:rPr>
+              <w:t>course</w:t>
+            </w:r>
+          </w:p>
+        </w:tc>
+        <w:tc>
+          <w:tcPr>
+            <w:tcW w:w="1400" w:type="dxa"/>
+            <w:tcBorders>
+              <w:top w:val="nil"/>
+              <w:left w:val="nil"/>
+              <w:bottom w:val="single" w:sz="8" w:space="0" w:color="auto"/>
+              <w:right w:val="single" w:sz="4" w:space="0" w:color="auto"/>
+            </w:tcBorders>
+          </w:tcPr>
+          <w:p>
+            <w:pPr>
+              <w:spacing w:after="0" w:line="240" w:lineRule="auto"/>
+              <w:jc w:val="center"/>
+              <w:rPr>
+                <w:rFonts w:ascii="Calibri" w:eastAsia="Times New Roman" w:hAnsi="Calibri" w:cstheme="minorHAnsi"/>
+                <w:color w:val="000000"/>
+                <w:sz w:val="24"/>
+                <w:szCs w:val="24"/>
+              </w:rPr>
+            </w:pPr>
+            <w:r>
+              <w:rPr>
+                <w:rFonts w:ascii="Calibri" w:eastAsia="Times New Roman" w:hAnsi="Calibri" w:cstheme="minorHAnsi"/>
+                <w:color w:val="000000"/>
+                <w:sz w:val="24"/>
+                <w:szCs w:val="24"/>
+              </w:rPr>
+              <w:t>Instructor</w:t>
             </w:r>
           </w:p>
         </w:tc>
@@ -2558,6 +3061,7 @@
       <w:tr>
         <w:trPr>
           <w:trHeight w:val="648"/>
+          <w:jc w:val="center"/>
         </w:trPr>
         <w:tc>
           <w:tcPr>
@@ -2590,6 +3094,56 @@
                 <w:szCs w:val="24"/>
               </w:rPr>
               <w:t>Select Course</w:t>
+            </w:r>
+            <w:r>
+              <w:rPr>
+                <w:rFonts w:ascii="Calibri" w:eastAsia="Times New Roman" w:hAnsi="Calibri" w:cstheme="minorHAnsi"/>
+                <w:color w:val="000000"/>
+                <w:sz w:val="24"/>
+                <w:szCs w:val="24"/>
+              </w:rPr>
+              <w:sym w:font="Wingdings" w:char="F0E0"/>
+            </w:r>
+            <w:r>
+              <w:rPr>
+                <w:rFonts w:ascii="Calibri" w:eastAsia="Times New Roman" w:hAnsi="Calibri" w:cstheme="minorHAnsi"/>
+                <w:color w:val="000000"/>
+                <w:sz w:val="24"/>
+                <w:szCs w:val="24"/>
+              </w:rPr>
+              <w:t>Select Assistant</w:t>
+            </w:r>
+          </w:p>
+        </w:tc>
+        <w:tc>
+          <w:tcPr>
+            <w:tcW w:w="1400" w:type="dxa"/>
+            <w:tcBorders>
+              <w:top w:val="nil"/>
+              <w:left w:val="nil"/>
+              <w:bottom w:val="single" w:sz="8" w:space="0" w:color="auto"/>
+              <w:right w:val="single" w:sz="4" w:space="0" w:color="auto"/>
+            </w:tcBorders>
+          </w:tcPr>
+          <w:p>
+            <w:pPr>
+              <w:spacing w:after="0" w:line="240" w:lineRule="auto"/>
+              <w:jc w:val="center"/>
+              <w:rPr>
+                <w:rFonts w:ascii="Calibri" w:eastAsia="Times New Roman" w:hAnsi="Calibri" w:cstheme="minorHAnsi"/>
+                <w:color w:val="000000"/>
+                <w:sz w:val="24"/>
+                <w:szCs w:val="24"/>
+              </w:rPr>
+            </w:pPr>
+            <w:r>
+              <w:rPr>
+                <w:rFonts w:ascii="Calibri" w:eastAsia="Times New Roman" w:hAnsi="Calibri" w:cstheme="minorHAnsi"/>
+                <w:color w:val="000000"/>
+                <w:sz w:val="24"/>
+                <w:szCs w:val="24"/>
+              </w:rPr>
+              <w:t>Instructor</w:t>
             </w:r>
           </w:p>
         </w:tc>
@@ -2722,6 +3276,7 @@
       <w:tr>
         <w:trPr>
           <w:trHeight w:val="648"/>
+          <w:jc w:val="center"/>
         </w:trPr>
         <w:tc>
           <w:tcPr>
@@ -2757,6 +3312,38 @@
               <w:t>UserForgetsPassword</w:t>
             </w:r>
             <w:proofErr w:type="spellEnd"/>
+          </w:p>
+        </w:tc>
+        <w:tc>
+          <w:tcPr>
+            <w:tcW w:w="1400" w:type="dxa"/>
+            <w:tcBorders>
+              <w:top w:val="nil"/>
+              <w:left w:val="nil"/>
+              <w:bottom w:val="single" w:sz="8" w:space="0" w:color="auto"/>
+              <w:right w:val="single" w:sz="4" w:space="0" w:color="auto"/>
+            </w:tcBorders>
+          </w:tcPr>
+          <w:p>
+            <w:pPr>
+              <w:spacing w:after="0" w:line="240" w:lineRule="auto"/>
+              <w:jc w:val="center"/>
+              <w:rPr>
+                <w:rFonts w:ascii="Calibri" w:eastAsia="Times New Roman" w:hAnsi="Calibri" w:cstheme="minorHAnsi"/>
+                <w:color w:val="000000"/>
+                <w:sz w:val="24"/>
+                <w:szCs w:val="24"/>
+              </w:rPr>
+            </w:pPr>
+            <w:r>
+              <w:rPr>
+                <w:rFonts w:ascii="Calibri" w:eastAsia="Times New Roman" w:hAnsi="Calibri" w:cstheme="minorHAnsi"/>
+                <w:color w:val="000000"/>
+                <w:sz w:val="24"/>
+                <w:szCs w:val="24"/>
+              </w:rPr>
+              <w:t>Any</w:t>
+            </w:r>
           </w:p>
         </w:tc>
         <w:tc>
@@ -2888,6 +3475,7 @@
       <w:tr>
         <w:trPr>
           <w:trHeight w:val="648"/>
+          <w:jc w:val="center"/>
         </w:trPr>
         <w:tc>
           <w:tcPr>
@@ -2919,7 +3507,48 @@
                 <w:sz w:val="24"/>
                 <w:szCs w:val="24"/>
               </w:rPr>
-              <w:t xml:space="preserve">Assistant sends quiz grades </w:t>
+              <w:t>S</w:t>
+            </w:r>
+            <w:r>
+              <w:rPr>
+                <w:rFonts w:ascii="Calibri" w:eastAsia="Times New Roman" w:hAnsi="Calibri" w:cstheme="minorHAnsi"/>
+                <w:color w:val="000000"/>
+                <w:sz w:val="24"/>
+                <w:szCs w:val="24"/>
+              </w:rPr>
+              <w:t xml:space="preserve">end quiz grades </w:t>
+            </w:r>
+          </w:p>
+        </w:tc>
+        <w:tc>
+          <w:tcPr>
+            <w:tcW w:w="1400" w:type="dxa"/>
+            <w:tcBorders>
+              <w:top w:val="nil"/>
+              <w:left w:val="nil"/>
+              <w:bottom w:val="single" w:sz="8" w:space="0" w:color="auto"/>
+              <w:right w:val="single" w:sz="4" w:space="0" w:color="auto"/>
+            </w:tcBorders>
+          </w:tcPr>
+          <w:p>
+            <w:pPr>
+              <w:spacing w:after="0" w:line="240" w:lineRule="auto"/>
+              <w:jc w:val="center"/>
+              <w:rPr>
+                <w:rFonts w:ascii="Calibri" w:eastAsia="Times New Roman" w:hAnsi="Calibri" w:cstheme="minorHAnsi"/>
+                <w:color w:val="000000"/>
+                <w:sz w:val="24"/>
+                <w:szCs w:val="24"/>
+              </w:rPr>
+            </w:pPr>
+            <w:r>
+              <w:rPr>
+                <w:rFonts w:ascii="Calibri" w:eastAsia="Times New Roman" w:hAnsi="Calibri" w:cstheme="minorHAnsi"/>
+                <w:color w:val="000000"/>
+                <w:sz w:val="24"/>
+                <w:szCs w:val="24"/>
+              </w:rPr>
+              <w:t>Assistant</w:t>
             </w:r>
           </w:p>
         </w:tc>
@@ -3063,6 +3692,7 @@
       <w:tr>
         <w:trPr>
           <w:trHeight w:val="648"/>
+          <w:jc w:val="center"/>
         </w:trPr>
         <w:tc>
           <w:tcPr>
@@ -3094,7 +3724,48 @@
                 <w:sz w:val="24"/>
                 <w:szCs w:val="24"/>
               </w:rPr>
-              <w:t xml:space="preserve">Assistant sends attendance </w:t>
+              <w:t>S</w:t>
+            </w:r>
+            <w:r>
+              <w:rPr>
+                <w:rFonts w:ascii="Calibri" w:eastAsia="Times New Roman" w:hAnsi="Calibri" w:cstheme="minorHAnsi"/>
+                <w:color w:val="000000"/>
+                <w:sz w:val="24"/>
+                <w:szCs w:val="24"/>
+              </w:rPr>
+              <w:t xml:space="preserve">end attendance </w:t>
+            </w:r>
+          </w:p>
+        </w:tc>
+        <w:tc>
+          <w:tcPr>
+            <w:tcW w:w="1400" w:type="dxa"/>
+            <w:tcBorders>
+              <w:top w:val="nil"/>
+              <w:left w:val="nil"/>
+              <w:bottom w:val="single" w:sz="8" w:space="0" w:color="auto"/>
+              <w:right w:val="single" w:sz="4" w:space="0" w:color="auto"/>
+            </w:tcBorders>
+          </w:tcPr>
+          <w:p>
+            <w:pPr>
+              <w:spacing w:after="0" w:line="240" w:lineRule="auto"/>
+              <w:jc w:val="center"/>
+              <w:rPr>
+                <w:rFonts w:ascii="Calibri" w:eastAsia="Times New Roman" w:hAnsi="Calibri" w:cstheme="minorHAnsi"/>
+                <w:color w:val="000000"/>
+                <w:sz w:val="24"/>
+                <w:szCs w:val="24"/>
+              </w:rPr>
+            </w:pPr>
+            <w:r>
+              <w:rPr>
+                <w:rFonts w:ascii="Calibri" w:eastAsia="Times New Roman" w:hAnsi="Calibri" w:cstheme="minorHAnsi"/>
+                <w:color w:val="000000"/>
+                <w:sz w:val="24"/>
+                <w:szCs w:val="24"/>
+              </w:rPr>
+              <w:t>Assistant</w:t>
             </w:r>
           </w:p>
         </w:tc>
@@ -3227,6 +3898,7 @@
       <w:tr>
         <w:trPr>
           <w:trHeight w:val="648"/>
+          <w:jc w:val="center"/>
         </w:trPr>
         <w:tc>
           <w:tcPr>
@@ -3266,6 +3938,61 @@
         </w:tc>
         <w:tc>
           <w:tcPr>
+            <w:tcW w:w="1400" w:type="dxa"/>
+            <w:tcBorders>
+              <w:top w:val="nil"/>
+              <w:left w:val="nil"/>
+              <w:bottom w:val="single" w:sz="8" w:space="0" w:color="auto"/>
+              <w:right w:val="single" w:sz="4" w:space="0" w:color="auto"/>
+            </w:tcBorders>
+          </w:tcPr>
+          <w:p>
+            <w:pPr>
+              <w:spacing w:after="0" w:line="240" w:lineRule="auto"/>
+              <w:jc w:val="center"/>
+              <w:rPr>
+                <w:rFonts w:ascii="Calibri" w:eastAsia="Times New Roman" w:hAnsi="Calibri" w:cstheme="minorHAnsi"/>
+                <w:color w:val="000000"/>
+                <w:sz w:val="24"/>
+                <w:szCs w:val="24"/>
+              </w:rPr>
+            </w:pPr>
+            <w:r>
+              <w:rPr>
+                <w:rFonts w:ascii="Calibri" w:eastAsia="Times New Roman" w:hAnsi="Calibri" w:cstheme="minorHAnsi"/>
+                <w:color w:val="000000"/>
+                <w:sz w:val="24"/>
+                <w:szCs w:val="24"/>
+              </w:rPr>
+              <w:t>Instructor&amp;</w:t>
+            </w:r>
+          </w:p>
+          <w:p>
+            <w:pPr>
+              <w:spacing w:after="0" w:line="240" w:lineRule="auto"/>
+              <w:jc w:val="center"/>
+              <w:rPr>
+                <w:rFonts w:ascii="Calibri" w:eastAsia="Times New Roman" w:hAnsi="Calibri" w:cstheme="minorHAnsi"/>
+                <w:color w:val="000000"/>
+                <w:sz w:val="24"/>
+                <w:szCs w:val="24"/>
+              </w:rPr>
+            </w:pPr>
+            <w:proofErr w:type="spellStart"/>
+            <w:r>
+              <w:rPr>
+                <w:rFonts w:ascii="Calibri" w:eastAsia="Times New Roman" w:hAnsi="Calibri" w:cstheme="minorHAnsi"/>
+                <w:color w:val="000000"/>
+                <w:sz w:val="24"/>
+                <w:szCs w:val="24"/>
+              </w:rPr>
+              <w:t>Student&amp;Assistant</w:t>
+            </w:r>
+            <w:proofErr w:type="spellEnd"/>
+          </w:p>
+        </w:tc>
+        <w:tc>
+          <w:tcPr>
             <w:tcW w:w="1320" w:type="dxa"/>
             <w:tcBorders>
               <w:top w:val="nil"/>
@@ -3378,6 +4105,24 @@
                 <w:szCs w:val="24"/>
               </w:rPr>
             </w:pPr>
+            <w:r>
+              <w:rPr>
+                <w:rFonts w:ascii="Calibri" w:eastAsia="Times New Roman" w:hAnsi="Calibri" w:cstheme="minorHAnsi"/>
+                <w:color w:val="000000"/>
+                <w:sz w:val="24"/>
+                <w:szCs w:val="24"/>
+              </w:rPr>
+              <w:t>MERTALI</w:t>
+            </w:r>
+            <w:r>
+              <w:rPr>
+                <w:rFonts w:ascii="Calibri" w:eastAsia="Times New Roman" w:hAnsi="Calibri" w:cstheme="minorHAnsi"/>
+                <w:color w:val="000000"/>
+                <w:sz w:val="24"/>
+                <w:szCs w:val="24"/>
+              </w:rPr>
+              <w:t> </w:t>
+            </w:r>
             <w:r>
               <w:rPr>
                 <w:rFonts w:ascii="Calibri" w:eastAsia="Times New Roman" w:hAnsi="Calibri" w:cstheme="minorHAnsi"/>
@@ -3393,6 +4138,7 @@
       <w:tr>
         <w:trPr>
           <w:trHeight w:val="648"/>
+          <w:jc w:val="center"/>
         </w:trPr>
         <w:tc>
           <w:tcPr>
@@ -3425,7 +4171,60 @@
                 <w:szCs w:val="24"/>
               </w:rPr>
               <w:lastRenderedPageBreak/>
-              <w:t xml:space="preserve">Sending Notification - Instructor/Assistant </w:t>
+              <w:t xml:space="preserve">Sending Notification </w:t>
+            </w:r>
+          </w:p>
+        </w:tc>
+        <w:tc>
+          <w:tcPr>
+            <w:tcW w:w="1400" w:type="dxa"/>
+            <w:tcBorders>
+              <w:top w:val="nil"/>
+              <w:left w:val="nil"/>
+              <w:bottom w:val="single" w:sz="8" w:space="0" w:color="auto"/>
+              <w:right w:val="single" w:sz="4" w:space="0" w:color="auto"/>
+            </w:tcBorders>
+          </w:tcPr>
+          <w:p>
+            <w:pPr>
+              <w:spacing w:after="0" w:line="240" w:lineRule="auto"/>
+              <w:jc w:val="center"/>
+              <w:rPr>
+                <w:rFonts w:ascii="Calibri" w:eastAsia="Times New Roman" w:hAnsi="Calibri" w:cstheme="minorHAnsi"/>
+                <w:color w:val="000000"/>
+                <w:sz w:val="24"/>
+                <w:szCs w:val="24"/>
+              </w:rPr>
+            </w:pPr>
+            <w:r>
+              <w:rPr>
+                <w:rFonts w:ascii="Calibri" w:eastAsia="Times New Roman" w:hAnsi="Calibri" w:cstheme="minorHAnsi"/>
+                <w:color w:val="000000"/>
+                <w:sz w:val="24"/>
+                <w:szCs w:val="24"/>
+              </w:rPr>
+              <w:t>Instructor&amp;</w:t>
+            </w:r>
+          </w:p>
+          <w:p>
+            <w:pPr>
+              <w:spacing w:after="0" w:line="240" w:lineRule="auto"/>
+              <w:jc w:val="center"/>
+              <w:rPr>
+                <w:rFonts w:ascii="Calibri" w:eastAsia="Times New Roman" w:hAnsi="Calibri" w:cstheme="minorHAnsi"/>
+                <w:color w:val="000000"/>
+                <w:sz w:val="24"/>
+                <w:szCs w:val="24"/>
+              </w:rPr>
+            </w:pPr>
+            <w:r>
+              <w:rPr>
+                <w:rFonts w:ascii="Calibri" w:eastAsia="Times New Roman" w:hAnsi="Calibri" w:cstheme="minorHAnsi"/>
+                <w:color w:val="000000"/>
+                <w:sz w:val="24"/>
+                <w:szCs w:val="24"/>
+              </w:rPr>
+              <w:t>Assistant</w:t>
             </w:r>
           </w:p>
         </w:tc>
@@ -3434,7 +4233,7 @@
             <w:tcW w:w="1320" w:type="dxa"/>
             <w:tcBorders>
               <w:top w:val="nil"/>
-              <w:left w:val="nil"/>
+              <w:left w:val="single" w:sz="4" w:space="0" w:color="auto"/>
               <w:bottom w:val="single" w:sz="8" w:space="0" w:color="auto"/>
               <w:right w:val="single" w:sz="8" w:space="0" w:color="auto"/>
             </w:tcBorders>
@@ -3558,6 +4357,7 @@
       <w:tr>
         <w:trPr>
           <w:trHeight w:val="648"/>
+          <w:jc w:val="center"/>
         </w:trPr>
         <w:tc>
           <w:tcPr>
@@ -3589,7 +4389,39 @@
                 <w:sz w:val="24"/>
                 <w:szCs w:val="24"/>
               </w:rPr>
-              <w:t>Viewing Notification - Student</w:t>
+              <w:t xml:space="preserve">Viewing Notification </w:t>
+            </w:r>
+          </w:p>
+        </w:tc>
+        <w:tc>
+          <w:tcPr>
+            <w:tcW w:w="1400" w:type="dxa"/>
+            <w:tcBorders>
+              <w:top w:val="nil"/>
+              <w:left w:val="nil"/>
+              <w:bottom w:val="single" w:sz="8" w:space="0" w:color="auto"/>
+              <w:right w:val="single" w:sz="4" w:space="0" w:color="auto"/>
+            </w:tcBorders>
+          </w:tcPr>
+          <w:p>
+            <w:pPr>
+              <w:spacing w:after="0" w:line="240" w:lineRule="auto"/>
+              <w:jc w:val="center"/>
+              <w:rPr>
+                <w:rFonts w:ascii="Calibri" w:eastAsia="Times New Roman" w:hAnsi="Calibri" w:cstheme="minorHAnsi"/>
+                <w:color w:val="000000"/>
+                <w:sz w:val="24"/>
+                <w:szCs w:val="24"/>
+              </w:rPr>
+            </w:pPr>
+            <w:r>
+              <w:rPr>
+                <w:rFonts w:ascii="Calibri" w:eastAsia="Times New Roman" w:hAnsi="Calibri" w:cstheme="minorHAnsi"/>
+                <w:color w:val="000000"/>
+                <w:sz w:val="24"/>
+                <w:szCs w:val="24"/>
+              </w:rPr>
+              <w:t>Student</w:t>
             </w:r>
           </w:p>
         </w:tc>
@@ -3598,7 +4430,7 @@
             <w:tcW w:w="1320" w:type="dxa"/>
             <w:tcBorders>
               <w:top w:val="nil"/>
-              <w:left w:val="nil"/>
+              <w:left w:val="single" w:sz="4" w:space="0" w:color="auto"/>
               <w:bottom w:val="single" w:sz="8" w:space="0" w:color="auto"/>
               <w:right w:val="single" w:sz="8" w:space="0" w:color="auto"/>
             </w:tcBorders>
@@ -3707,6 +4539,26 @@
                 <w:szCs w:val="24"/>
               </w:rPr>
             </w:pPr>
+            <w:r>
+              <w:rPr>
+                <w:rFonts w:ascii="Calibri" w:eastAsia="Times New Roman" w:hAnsi="Calibri" w:cstheme="minorHAnsi"/>
+                <w:color w:val="000000"/>
+                <w:sz w:val="24"/>
+                <w:szCs w:val="24"/>
+              </w:rPr>
+              <w:t>MERTALI</w:t>
+            </w:r>
+            <w:r>
+              <w:rPr>
+                <w:rFonts w:ascii="Calibri" w:eastAsia="Times New Roman" w:hAnsi="Calibri" w:cstheme="minorHAnsi"/>
+                <w:color w:val="000000"/>
+                <w:sz w:val="24"/>
+                <w:szCs w:val="24"/>
+              </w:rPr>
+              <w:t> </w:t>
+            </w:r>
+            <w:bookmarkStart w:id="0" w:name="_GoBack"/>
+            <w:bookmarkEnd w:id="0"/>
             <w:r>
               <w:rPr>
                 <w:rFonts w:ascii="Calibri" w:eastAsia="Times New Roman" w:hAnsi="Calibri" w:cstheme="minorHAnsi"/>
@@ -3722,6 +4574,7 @@
     </w:tbl>
     <w:p/>
     <w:sectPr>
+      <w:headerReference w:type="default" r:id="rId7"/>
       <w:pgSz w:w="11906" w:h="16838"/>
       <w:pgMar w:top="1417" w:right="1417" w:bottom="1417" w:left="1417" w:header="708" w:footer="708" w:gutter="0"/>
       <w:cols w:space="708"/>
@@ -3729,6 +4582,74 @@
     </w:sectPr>
   </w:body>
 </w:document>
+</file>
+
+<file path=word/endnotes.xml><?xml version="1.0" encoding="utf-8"?>
+<w:endnotes xmlns:wpc="http://schemas.microsoft.com/office/word/2010/wordprocessingCanvas" xmlns:cx="http://schemas.microsoft.com/office/drawing/2014/chartex" xmlns:cx1="http://schemas.microsoft.com/office/drawing/2015/9/8/chartex" xmlns:cx2="http://schemas.microsoft.com/office/drawing/2015/10/21/chartex" xmlns:cx3="http://schemas.microsoft.com/office/drawing/2016/5/9/chartex" xmlns:cx4="http://schemas.microsoft.com/office/drawing/2016/5/10/chartex" xmlns:cx5="http://schemas.microsoft.com/office/drawing/2016/5/11/chartex" xmlns:cx6="http://schemas.microsoft.com/office/drawing/2016/5/12/chartex" xmlns:cx7="http://schemas.microsoft.com/office/drawing/2016/5/13/chartex" xmlns:cx8="http://schemas.microsoft.com/office/drawing/2016/5/14/chartex" xmlns:mc="http://schemas.openxmlformats.org/markup-compatibility/2006" xmlns:aink="http://schemas.microsoft.com/office/drawing/2016/ink" xmlns:am3d="http://schemas.microsoft.com/office/drawing/2017/model3d" xmlns:o="urn:schemas-microsoft-com:office:office" xmlns:r="http://schemas.openxmlformats.org/officeDocument/2006/relationships" xmlns:m="http://schemas.openxmlformats.org/officeDocument/2006/math" xmlns:v="urn:schemas-microsoft-com:vml" xmlns:wp14="http://schemas.microsoft.com/office/word/2010/wordprocessingDrawing" xmlns:wp="http://schemas.openxmlformats.org/drawingml/2006/wordprocessingDrawing" xmlns:w10="urn:schemas-microsoft-com:office:word" xmlns:w="http://schemas.openxmlformats.org/wordprocessingml/2006/main" xmlns:w14="http://schemas.microsoft.com/office/word/2010/wordml" xmlns:w15="http://schemas.microsoft.com/office/word/2012/wordml" xmlns:w16cid="http://schemas.microsoft.com/office/word/2016/wordml/cid" xmlns:w16se="http://schemas.microsoft.com/office/word/2015/wordml/symex" xmlns:wpg="http://schemas.microsoft.com/office/word/2010/wordprocessingGroup" xmlns:wpi="http://schemas.microsoft.com/office/word/2010/wordprocessingInk" xmlns:wne="http://schemas.microsoft.com/office/word/2006/wordml" xmlns:wps="http://schemas.microsoft.com/office/word/2010/wordprocessingShape" mc:Ignorable="w14 w15 w16se w16cid wp14">
+  <w:endnote w:type="separator" w:id="-1">
+    <w:p>
+      <w:pPr>
+        <w:spacing w:after="0" w:line="240" w:lineRule="auto"/>
+      </w:pPr>
+      <w:r>
+        <w:separator/>
+      </w:r>
+    </w:p>
+  </w:endnote>
+  <w:endnote w:type="continuationSeparator" w:id="0">
+    <w:p>
+      <w:pPr>
+        <w:spacing w:after="0" w:line="240" w:lineRule="auto"/>
+      </w:pPr>
+      <w:r>
+        <w:continuationSeparator/>
+      </w:r>
+    </w:p>
+  </w:endnote>
+</w:endnotes>
+</file>
+
+<file path=word/footnotes.xml><?xml version="1.0" encoding="utf-8"?>
+<w:footnotes xmlns:wpc="http://schemas.microsoft.com/office/word/2010/wordprocessingCanvas" xmlns:cx="http://schemas.microsoft.com/office/drawing/2014/chartex" xmlns:cx1="http://schemas.microsoft.com/office/drawing/2015/9/8/chartex" xmlns:cx2="http://schemas.microsoft.com/office/drawing/2015/10/21/chartex" xmlns:cx3="http://schemas.microsoft.com/office/drawing/2016/5/9/chartex" xmlns:cx4="http://schemas.microsoft.com/office/drawing/2016/5/10/chartex" xmlns:cx5="http://schemas.microsoft.com/office/drawing/2016/5/11/chartex" xmlns:cx6="http://schemas.microsoft.com/office/drawing/2016/5/12/chartex" xmlns:cx7="http://schemas.microsoft.com/office/drawing/2016/5/13/chartex" xmlns:cx8="http://schemas.microsoft.com/office/drawing/2016/5/14/chartex" xmlns:mc="http://schemas.openxmlformats.org/markup-compatibility/2006" xmlns:aink="http://schemas.microsoft.com/office/drawing/2016/ink" xmlns:am3d="http://schemas.microsoft.com/office/drawing/2017/model3d" xmlns:o="urn:schemas-microsoft-com:office:office" xmlns:r="http://schemas.openxmlformats.org/officeDocument/2006/relationships" xmlns:m="http://schemas.openxmlformats.org/officeDocument/2006/math" xmlns:v="urn:schemas-microsoft-com:vml" xmlns:wp14="http://schemas.microsoft.com/office/word/2010/wordprocessingDrawing" xmlns:wp="http://schemas.openxmlformats.org/drawingml/2006/wordprocessingDrawing" xmlns:w10="urn:schemas-microsoft-com:office:word" xmlns:w="http://schemas.openxmlformats.org/wordprocessingml/2006/main" xmlns:w14="http://schemas.microsoft.com/office/word/2010/wordml" xmlns:w15="http://schemas.microsoft.com/office/word/2012/wordml" xmlns:w16cid="http://schemas.microsoft.com/office/word/2016/wordml/cid" xmlns:w16se="http://schemas.microsoft.com/office/word/2015/wordml/symex" xmlns:wpg="http://schemas.microsoft.com/office/word/2010/wordprocessingGroup" xmlns:wpi="http://schemas.microsoft.com/office/word/2010/wordprocessingInk" xmlns:wne="http://schemas.microsoft.com/office/word/2006/wordml" xmlns:wps="http://schemas.microsoft.com/office/word/2010/wordprocessingShape" mc:Ignorable="w14 w15 w16se w16cid wp14">
+  <w:footnote w:type="separator" w:id="-1">
+    <w:p>
+      <w:pPr>
+        <w:spacing w:after="0" w:line="240" w:lineRule="auto"/>
+      </w:pPr>
+      <w:r>
+        <w:separator/>
+      </w:r>
+    </w:p>
+  </w:footnote>
+  <w:footnote w:type="continuationSeparator" w:id="0">
+    <w:p>
+      <w:pPr>
+        <w:spacing w:after="0" w:line="240" w:lineRule="auto"/>
+      </w:pPr>
+      <w:r>
+        <w:continuationSeparator/>
+      </w:r>
+    </w:p>
+  </w:footnote>
+</w:footnotes>
+</file>
+
+<file path=word/header1.xml><?xml version="1.0" encoding="utf-8"?>
+<w:hdr xmlns:wpc="http://schemas.microsoft.com/office/word/2010/wordprocessingCanvas" xmlns:cx="http://schemas.microsoft.com/office/drawing/2014/chartex" xmlns:cx1="http://schemas.microsoft.com/office/drawing/2015/9/8/chartex" xmlns:cx2="http://schemas.microsoft.com/office/drawing/2015/10/21/chartex" xmlns:cx3="http://schemas.microsoft.com/office/drawing/2016/5/9/chartex" xmlns:cx4="http://schemas.microsoft.com/office/drawing/2016/5/10/chartex" xmlns:cx5="http://schemas.microsoft.com/office/drawing/2016/5/11/chartex" xmlns:cx6="http://schemas.microsoft.com/office/drawing/2016/5/12/chartex" xmlns:cx7="http://schemas.microsoft.com/office/drawing/2016/5/13/chartex" xmlns:cx8="http://schemas.microsoft.com/office/drawing/2016/5/14/chartex" xmlns:mc="http://schemas.openxmlformats.org/markup-compatibility/2006" xmlns:aink="http://schemas.microsoft.com/office/drawing/2016/ink" xmlns:am3d="http://schemas.microsoft.com/office/drawing/2017/model3d" xmlns:o="urn:schemas-microsoft-com:office:office" xmlns:r="http://schemas.openxmlformats.org/officeDocument/2006/relationships" xmlns:m="http://schemas.openxmlformats.org/officeDocument/2006/math" xmlns:v="urn:schemas-microsoft-com:vml" xmlns:wp14="http://schemas.microsoft.com/office/word/2010/wordprocessingDrawing" xmlns:wp="http://schemas.openxmlformats.org/drawingml/2006/wordprocessingDrawing" xmlns:w10="urn:schemas-microsoft-com:office:word" xmlns:w="http://schemas.openxmlformats.org/wordprocessingml/2006/main" xmlns:w14="http://schemas.microsoft.com/office/word/2010/wordml" xmlns:w15="http://schemas.microsoft.com/office/word/2012/wordml" xmlns:w16cid="http://schemas.microsoft.com/office/word/2016/wordml/cid" xmlns:w16se="http://schemas.microsoft.com/office/word/2015/wordml/symex" xmlns:wpg="http://schemas.microsoft.com/office/word/2010/wordprocessingGroup" xmlns:wpi="http://schemas.microsoft.com/office/word/2010/wordprocessingInk" xmlns:wne="http://schemas.microsoft.com/office/word/2006/wordml" xmlns:wps="http://schemas.microsoft.com/office/word/2010/wordprocessingShape" mc:Ignorable="w14 w15 w16se w16cid wp14">
+  <w:p>
+    <w:pPr>
+      <w:pStyle w:val="Header"/>
+    </w:pPr>
+    <w:r>
+      <w:t>Implementation Table</w:t>
+    </w:r>
+  </w:p>
+  <w:p>
+    <w:pPr>
+      <w:pStyle w:val="Header"/>
+    </w:pPr>
+  </w:p>
+</w:hdr>
 </file>
 
 <file path=word/numbering.xml><?xml version="1.0" encoding="utf-8"?>
@@ -4574,13 +5495,13 @@
     <w:name w:val="Normal"/>
     <w:qFormat/>
   </w:style>
-  <w:style w:type="character" w:default="1" w:styleId="VarsaylanParagrafYazTipi">
+  <w:style w:type="character" w:default="1" w:styleId="DefaultParagraphFont">
     <w:name w:val="Default Paragraph Font"/>
     <w:uiPriority w:val="1"/>
     <w:semiHidden/>
     <w:unhideWhenUsed/>
   </w:style>
-  <w:style w:type="table" w:default="1" w:styleId="NormalTablo">
+  <w:style w:type="table" w:default="1" w:styleId="TableNormal">
     <w:name w:val="Normal Table"/>
     <w:uiPriority w:val="99"/>
     <w:semiHidden/>
@@ -4595,7 +5516,7 @@
       </w:tblCellMar>
     </w:tblPr>
   </w:style>
-  <w:style w:type="numbering" w:default="1" w:styleId="ListeYok">
+  <w:style w:type="numbering" w:default="1" w:styleId="NoList">
     <w:name w:val="No List"/>
     <w:uiPriority w:val="99"/>
     <w:semiHidden/>
@@ -4617,7 +5538,7 @@
       <w:szCs w:val="24"/>
     </w:rPr>
   </w:style>
-  <w:style w:type="paragraph" w:styleId="ListeParagraf">
+  <w:style w:type="paragraph" w:styleId="ListParagraph">
     <w:name w:val="List Paragraph"/>
     <w:basedOn w:val="Normal"/>
     <w:uiPriority w:val="34"/>
@@ -4628,9 +5549,9 @@
       <w:contextualSpacing/>
     </w:pPr>
   </w:style>
-  <w:style w:type="table" w:styleId="TabloKlavuzu">
+  <w:style w:type="table" w:styleId="TableGrid">
     <w:name w:val="Table Grid"/>
-    <w:basedOn w:val="NormalTablo"/>
+    <w:basedOn w:val="TableNormal"/>
     <w:uiPriority w:val="39"/>
     <w:rsid w:val="009A66E9"/>
     <w:pPr>
@@ -4646,6 +5567,50 @@
         <w:insideV w:val="single" w:sz="4" w:space="0" w:color="auto"/>
       </w:tblBorders>
     </w:tblPr>
+  </w:style>
+  <w:style w:type="paragraph" w:styleId="Header">
+    <w:name w:val="header"/>
+    <w:basedOn w:val="Normal"/>
+    <w:link w:val="HeaderChar"/>
+    <w:uiPriority w:val="99"/>
+    <w:unhideWhenUsed/>
+    <w:rsid w:val="00177708"/>
+    <w:pPr>
+      <w:tabs>
+        <w:tab w:val="center" w:pos="4680"/>
+        <w:tab w:val="right" w:pos="9360"/>
+      </w:tabs>
+      <w:spacing w:after="0" w:line="240" w:lineRule="auto"/>
+    </w:pPr>
+  </w:style>
+  <w:style w:type="character" w:customStyle="1" w:styleId="HeaderChar">
+    <w:name w:val="Header Char"/>
+    <w:basedOn w:val="DefaultParagraphFont"/>
+    <w:link w:val="Header"/>
+    <w:uiPriority w:val="99"/>
+    <w:rsid w:val="00177708"/>
+  </w:style>
+  <w:style w:type="paragraph" w:styleId="Footer">
+    <w:name w:val="footer"/>
+    <w:basedOn w:val="Normal"/>
+    <w:link w:val="FooterChar"/>
+    <w:uiPriority w:val="99"/>
+    <w:unhideWhenUsed/>
+    <w:rsid w:val="00177708"/>
+    <w:pPr>
+      <w:tabs>
+        <w:tab w:val="center" w:pos="4680"/>
+        <w:tab w:val="right" w:pos="9360"/>
+      </w:tabs>
+      <w:spacing w:after="0" w:line="240" w:lineRule="auto"/>
+    </w:pPr>
+  </w:style>
+  <w:style w:type="character" w:customStyle="1" w:styleId="FooterChar">
+    <w:name w:val="Footer Char"/>
+    <w:basedOn w:val="DefaultParagraphFont"/>
+    <w:link w:val="Footer"/>
+    <w:uiPriority w:val="99"/>
+    <w:rsid w:val="00177708"/>
   </w:style>
 </w:styles>
 </file>

</xml_diff>